<commit_message>
updated portfolio info and a bit of polish
</commit_message>
<xml_diff>
--- a/public/Public Resume.docx
+++ b/public/Public Resume.docx
@@ -1174,21 +1174,23 @@
     <w:p>
       <w:pPr>
         <w:pStyle w:val="Normal"/>
-        <w:spacing w:before="0" w:beforeAutospacing="off" w:after="0" w:afterAutospacing="off"/>
-        <w:jc w:val="both"/>
-        <w:rPr>
-          <w:rFonts w:ascii="Aptos" w:hAnsi="Aptos" w:eastAsia="Aptos" w:cs="Aptos"/>
-          <w:b w:val="0"/>
-          <w:bCs w:val="0"/>
-          <w:i w:val="0"/>
-          <w:iCs w:val="0"/>
-          <w:strike w:val="0"/>
-          <w:dstrike w:val="0"/>
-          <w:noProof w:val="0"/>
-          <w:color w:val="000000" w:themeColor="text1" w:themeTint="FF" w:themeShade="FF"/>
-          <w:sz w:val="22"/>
-          <w:szCs w:val="22"/>
-          <w:u w:val="none"/>
+        <w:suppressLineNumbers w:val="0"/>
+        <w:bidi w:val="0"/>
+        <w:spacing w:before="200" w:beforeAutospacing="off" w:after="200" w:afterAutospacing="off" w:line="279" w:lineRule="auto"/>
+        <w:ind w:left="0" w:right="0" w:hanging="0"/>
+        <w:jc w:val="left"/>
+        <w:rPr>
+          <w:rFonts w:ascii="Aptos" w:hAnsi="Aptos" w:eastAsia="Aptos" w:cs="Aptos"/>
+          <w:b w:val="0"/>
+          <w:bCs w:val="0"/>
+          <w:i w:val="0"/>
+          <w:iCs w:val="0"/>
+          <w:caps w:val="0"/>
+          <w:smallCaps w:val="0"/>
+          <w:noProof w:val="0"/>
+          <w:color w:val="000000" w:themeColor="text1" w:themeTint="FF" w:themeShade="FF"/>
+          <w:sz w:val="22"/>
+          <w:szCs w:val="22"/>
           <w:lang w:val="en-US"/>
         </w:rPr>
       </w:pPr>
@@ -1199,24 +1201,28 @@
           <w:bCs w:val="1"/>
           <w:i w:val="0"/>
           <w:iCs w:val="0"/>
-          <w:strike w:val="0"/>
-          <w:dstrike w:val="0"/>
-          <w:noProof w:val="0"/>
-          <w:color w:val="000000" w:themeColor="text1" w:themeTint="FF" w:themeShade="FF"/>
-          <w:sz w:val="22"/>
-          <w:szCs w:val="22"/>
-          <w:u w:val="none"/>
-          <w:lang w:val="en-US"/>
-        </w:rPr>
-        <w:t>Group Calendar</w:t>
-      </w:r>
-      <w:r>
-        <w:rPr>
-          <w:rFonts w:ascii="Aptos" w:hAnsi="Aptos" w:eastAsia="Aptos" w:cs="Aptos"/>
-          <w:b w:val="0"/>
-          <w:bCs w:val="0"/>
-          <w:i w:val="0"/>
-          <w:iCs w:val="0"/>
+          <w:caps w:val="0"/>
+          <w:smallCaps w:val="0"/>
+          <w:strike w:val="0"/>
+          <w:dstrike w:val="0"/>
+          <w:noProof w:val="0"/>
+          <w:color w:val="000000" w:themeColor="text1" w:themeTint="FF" w:themeShade="FF"/>
+          <w:sz w:val="22"/>
+          <w:szCs w:val="22"/>
+          <w:u w:val="none"/>
+          <w:lang w:val="en-US"/>
+        </w:rPr>
+        <w:t>Snippet</w:t>
+      </w:r>
+      <w:r>
+        <w:rPr>
+          <w:rFonts w:ascii="Aptos" w:hAnsi="Aptos" w:eastAsia="Aptos" w:cs="Aptos"/>
+          <w:b w:val="0"/>
+          <w:bCs w:val="0"/>
+          <w:i w:val="0"/>
+          <w:iCs w:val="0"/>
+          <w:caps w:val="0"/>
+          <w:smallCaps w:val="0"/>
           <w:strike w:val="0"/>
           <w:dstrike w:val="0"/>
           <w:noProof w:val="0"/>
@@ -1235,6 +1241,8 @@
           <w:bCs w:val="1"/>
           <w:i w:val="0"/>
           <w:iCs w:val="0"/>
+          <w:caps w:val="0"/>
+          <w:smallCaps w:val="0"/>
           <w:strike w:val="0"/>
           <w:dstrike w:val="0"/>
           <w:noProof w:val="0"/>
@@ -1253,6 +1261,8 @@
           <w:bCs w:val="0"/>
           <w:i w:val="0"/>
           <w:iCs w:val="0"/>
+          <w:caps w:val="0"/>
+          <w:smallCaps w:val="0"/>
           <w:strike w:val="0"/>
           <w:dstrike w:val="0"/>
           <w:noProof w:val="0"/>
@@ -1264,7 +1274,7 @@
         </w:rPr>
         <w:t xml:space="preserve">GitHub: </w:t>
       </w:r>
-      <w:hyperlink r:id="R5969c9851f054198">
+      <w:hyperlink r:id="R5669e7038dd04559">
         <w:r>
           <w:rPr>
             <w:rStyle w:val="Hyperlink"/>
@@ -1273,6 +1283,395 @@
             <w:bCs w:val="0"/>
             <w:i w:val="0"/>
             <w:iCs w:val="0"/>
+            <w:caps w:val="0"/>
+            <w:smallCaps w:val="0"/>
+            <w:strike w:val="0"/>
+            <w:dstrike w:val="0"/>
+            <w:noProof w:val="0"/>
+            <w:sz w:val="22"/>
+            <w:szCs w:val="22"/>
+            <w:lang w:val="en-US"/>
+          </w:rPr>
+          <w:t>https://github.com/KeelerZoroth/Portfolio</w:t>
+        </w:r>
+      </w:hyperlink>
+      <w:r>
+        <w:rPr>
+          <w:rFonts w:ascii="Aptos" w:hAnsi="Aptos" w:eastAsia="Aptos" w:cs="Aptos"/>
+          <w:b w:val="0"/>
+          <w:bCs w:val="0"/>
+          <w:i w:val="0"/>
+          <w:iCs w:val="0"/>
+          <w:caps w:val="0"/>
+          <w:smallCaps w:val="0"/>
+          <w:strike w:val="0"/>
+          <w:dstrike w:val="0"/>
+          <w:noProof w:val="0"/>
+          <w:color w:val="000000" w:themeColor="text1" w:themeTint="FF" w:themeShade="FF"/>
+          <w:sz w:val="22"/>
+          <w:szCs w:val="22"/>
+          <w:u w:val="none"/>
+          <w:lang w:val="en-US"/>
+        </w:rPr>
+        <w:t xml:space="preserve"> | Site: </w:t>
+      </w:r>
+      <w:hyperlink r:id="Rd21f769fca4e4396">
+        <w:r>
+          <w:rPr>
+            <w:rStyle w:val="Hyperlink"/>
+            <w:rFonts w:ascii="Aptos" w:hAnsi="Aptos" w:eastAsia="Aptos" w:cs="Aptos"/>
+            <w:b w:val="0"/>
+            <w:bCs w:val="0"/>
+            <w:i w:val="0"/>
+            <w:iCs w:val="0"/>
+            <w:caps w:val="0"/>
+            <w:smallCaps w:val="0"/>
+            <w:strike w:val="0"/>
+            <w:dstrike w:val="0"/>
+            <w:noProof w:val="0"/>
+            <w:sz w:val="22"/>
+            <w:szCs w:val="22"/>
+            <w:lang w:val="en-US"/>
+          </w:rPr>
+          <w:t>https://snippet-vzjo.onrender.com/</w:t>
+        </w:r>
+      </w:hyperlink>
+    </w:p>
+    <w:p>
+      <w:pPr>
+        <w:pStyle w:val="ListParagraph"/>
+        <w:numPr>
+          <w:ilvl w:val="0"/>
+          <w:numId w:val="1"/>
+        </w:numPr>
+        <w:bidi w:val="0"/>
+        <w:spacing w:before="200" w:beforeAutospacing="off" w:after="200" w:afterAutospacing="off" w:line="279" w:lineRule="auto"/>
+        <w:ind w:right="0"/>
+        <w:jc w:val="left"/>
+        <w:rPr>
+          <w:rFonts w:ascii="Aptos" w:hAnsi="Aptos" w:eastAsia="Aptos" w:cs="Aptos"/>
+          <w:b w:val="0"/>
+          <w:bCs w:val="0"/>
+          <w:i w:val="0"/>
+          <w:iCs w:val="0"/>
+          <w:caps w:val="0"/>
+          <w:smallCaps w:val="0"/>
+          <w:noProof w:val="0"/>
+          <w:color w:val="000000" w:themeColor="text1" w:themeTint="FF" w:themeShade="FF"/>
+          <w:sz w:val="22"/>
+          <w:szCs w:val="22"/>
+          <w:lang w:val="en-US"/>
+        </w:rPr>
+      </w:pPr>
+      <w:r>
+        <w:rPr>
+          <w:rFonts w:ascii="Aptos" w:hAnsi="Aptos" w:eastAsia="Aptos" w:cs="Aptos"/>
+          <w:b w:val="1"/>
+          <w:bCs w:val="1"/>
+          <w:i w:val="0"/>
+          <w:iCs w:val="0"/>
+          <w:caps w:val="0"/>
+          <w:smallCaps w:val="0"/>
+          <w:strike w:val="0"/>
+          <w:dstrike w:val="0"/>
+          <w:noProof w:val="0"/>
+          <w:color w:val="000000" w:themeColor="text1" w:themeTint="FF" w:themeShade="FF"/>
+          <w:sz w:val="22"/>
+          <w:szCs w:val="22"/>
+          <w:u w:val="none"/>
+          <w:lang w:val="en-US"/>
+        </w:rPr>
+        <w:t>Summary:</w:t>
+      </w:r>
+      <w:r>
+        <w:rPr>
+          <w:rFonts w:ascii="Aptos" w:hAnsi="Aptos" w:eastAsia="Aptos" w:cs="Aptos"/>
+          <w:b w:val="0"/>
+          <w:bCs w:val="0"/>
+          <w:i w:val="0"/>
+          <w:iCs w:val="0"/>
+          <w:caps w:val="0"/>
+          <w:smallCaps w:val="0"/>
+          <w:strike w:val="0"/>
+          <w:dstrike w:val="0"/>
+          <w:noProof w:val="0"/>
+          <w:color w:val="000000" w:themeColor="text1" w:themeTint="FF" w:themeShade="FF"/>
+          <w:sz w:val="22"/>
+          <w:szCs w:val="22"/>
+          <w:u w:val="none"/>
+          <w:lang w:val="en-US"/>
+        </w:rPr>
+        <w:t xml:space="preserve"> For programmers to search for small bits of code, or have their own code explained by AI. Using the ChatGPT API to appraise code, it stores the code snippet along with a title and summary for others to use later.</w:t>
+      </w:r>
+    </w:p>
+    <w:p>
+      <w:pPr>
+        <w:pStyle w:val="ListParagraph"/>
+        <w:numPr>
+          <w:ilvl w:val="0"/>
+          <w:numId w:val="1"/>
+        </w:numPr>
+        <w:bidi w:val="0"/>
+        <w:spacing w:before="200" w:beforeAutospacing="off" w:after="200" w:afterAutospacing="off"/>
+        <w:rPr>
+          <w:rFonts w:ascii="Aptos" w:hAnsi="Aptos" w:eastAsia="Aptos" w:cs="Aptos"/>
+          <w:b w:val="0"/>
+          <w:bCs w:val="0"/>
+          <w:i w:val="0"/>
+          <w:iCs w:val="0"/>
+          <w:caps w:val="0"/>
+          <w:smallCaps w:val="0"/>
+          <w:noProof w:val="0"/>
+          <w:color w:val="000000" w:themeColor="text1" w:themeTint="FF" w:themeShade="FF"/>
+          <w:sz w:val="22"/>
+          <w:szCs w:val="22"/>
+          <w:lang w:val="en-US"/>
+        </w:rPr>
+      </w:pPr>
+      <w:r>
+        <w:rPr>
+          <w:rFonts w:ascii="Aptos" w:hAnsi="Aptos" w:eastAsia="Aptos" w:cs="Aptos"/>
+          <w:b w:val="1"/>
+          <w:bCs w:val="1"/>
+          <w:i w:val="0"/>
+          <w:iCs w:val="0"/>
+          <w:caps w:val="0"/>
+          <w:smallCaps w:val="0"/>
+          <w:strike w:val="0"/>
+          <w:dstrike w:val="0"/>
+          <w:noProof w:val="0"/>
+          <w:color w:val="000000" w:themeColor="text1" w:themeTint="FF" w:themeShade="FF"/>
+          <w:sz w:val="22"/>
+          <w:szCs w:val="22"/>
+          <w:u w:val="none"/>
+          <w:lang w:val="en-US"/>
+        </w:rPr>
+        <w:t>Responsibilities:</w:t>
+      </w:r>
+      <w:r>
+        <w:rPr>
+          <w:rFonts w:ascii="Aptos" w:hAnsi="Aptos" w:eastAsia="Aptos" w:cs="Aptos"/>
+          <w:b w:val="0"/>
+          <w:bCs w:val="0"/>
+          <w:i w:val="0"/>
+          <w:iCs w:val="0"/>
+          <w:caps w:val="0"/>
+          <w:smallCaps w:val="0"/>
+          <w:strike w:val="0"/>
+          <w:dstrike w:val="0"/>
+          <w:noProof w:val="0"/>
+          <w:color w:val="000000" w:themeColor="text1" w:themeTint="FF" w:themeShade="FF"/>
+          <w:sz w:val="22"/>
+          <w:szCs w:val="22"/>
+          <w:u w:val="none"/>
+          <w:lang w:val="en-US"/>
+        </w:rPr>
+        <w:t xml:space="preserve"> Project Setup and Deployment, AI API, authentication, code review</w:t>
+      </w:r>
+    </w:p>
+    <w:p>
+      <w:pPr>
+        <w:pStyle w:val="ListParagraph"/>
+        <w:numPr>
+          <w:ilvl w:val="0"/>
+          <w:numId w:val="1"/>
+        </w:numPr>
+        <w:bidi w:val="0"/>
+        <w:spacing w:before="200" w:beforeAutospacing="off" w:after="200" w:afterAutospacing="off" w:line="279" w:lineRule="auto"/>
+        <w:ind w:right="0"/>
+        <w:jc w:val="left"/>
+        <w:rPr>
+          <w:rFonts w:ascii="Aptos" w:hAnsi="Aptos" w:eastAsia="Aptos" w:cs="Aptos"/>
+          <w:b w:val="0"/>
+          <w:bCs w:val="0"/>
+          <w:i w:val="0"/>
+          <w:iCs w:val="0"/>
+          <w:caps w:val="0"/>
+          <w:smallCaps w:val="0"/>
+          <w:noProof w:val="0"/>
+          <w:color w:val="000000" w:themeColor="text1" w:themeTint="FF" w:themeShade="FF"/>
+          <w:sz w:val="22"/>
+          <w:szCs w:val="22"/>
+          <w:lang w:val="en-US"/>
+        </w:rPr>
+      </w:pPr>
+      <w:r>
+        <w:rPr>
+          <w:rFonts w:ascii="Aptos" w:hAnsi="Aptos" w:eastAsia="Aptos" w:cs="Aptos"/>
+          <w:b w:val="1"/>
+          <w:bCs w:val="1"/>
+          <w:i w:val="0"/>
+          <w:iCs w:val="0"/>
+          <w:caps w:val="0"/>
+          <w:smallCaps w:val="0"/>
+          <w:strike w:val="0"/>
+          <w:dstrike w:val="0"/>
+          <w:noProof w:val="0"/>
+          <w:color w:val="000000" w:themeColor="text1" w:themeTint="FF" w:themeShade="FF"/>
+          <w:sz w:val="22"/>
+          <w:szCs w:val="22"/>
+          <w:u w:val="none"/>
+          <w:lang w:val="en-US"/>
+        </w:rPr>
+        <w:t>Tools and Languages:</w:t>
+      </w:r>
+      <w:r>
+        <w:rPr>
+          <w:rFonts w:ascii="Aptos" w:hAnsi="Aptos" w:eastAsia="Aptos" w:cs="Aptos"/>
+          <w:b w:val="0"/>
+          <w:bCs w:val="0"/>
+          <w:i w:val="0"/>
+          <w:iCs w:val="0"/>
+          <w:caps w:val="0"/>
+          <w:smallCaps w:val="0"/>
+          <w:strike w:val="0"/>
+          <w:dstrike w:val="0"/>
+          <w:noProof w:val="0"/>
+          <w:color w:val="000000" w:themeColor="text1" w:themeTint="FF" w:themeShade="FF"/>
+          <w:sz w:val="22"/>
+          <w:szCs w:val="22"/>
+          <w:u w:val="none"/>
+          <w:lang w:val="en-US"/>
+        </w:rPr>
+        <w:t xml:space="preserve"> ChatGPT API, React.js, CSS, TypeScript, Express.js, MongoDB, GitHub Actions, Visual Studio Code</w:t>
+      </w:r>
+    </w:p>
+    <w:p>
+      <w:pPr>
+        <w:pStyle w:val="Normal"/>
+        <w:bidi w:val="0"/>
+        <w:spacing w:before="0" w:beforeAutospacing="off" w:after="0" w:afterAutospacing="off"/>
+        <w:ind w:left="0"/>
+        <w:jc w:val="both"/>
+        <w:rPr>
+          <w:rFonts w:ascii="Aptos" w:hAnsi="Aptos" w:eastAsia="Aptos" w:cs="Aptos"/>
+          <w:b w:val="0"/>
+          <w:bCs w:val="0"/>
+          <w:i w:val="0"/>
+          <w:iCs w:val="0"/>
+          <w:caps w:val="0"/>
+          <w:smallCaps w:val="0"/>
+          <w:noProof w:val="0"/>
+          <w:color w:val="000000" w:themeColor="text1" w:themeTint="FF" w:themeShade="FF"/>
+          <w:sz w:val="22"/>
+          <w:szCs w:val="22"/>
+          <w:lang w:val="en-US"/>
+        </w:rPr>
+      </w:pPr>
+    </w:p>
+    <w:p>
+      <w:pPr>
+        <w:pStyle w:val="Normal"/>
+        <w:bidi w:val="0"/>
+        <w:spacing w:before="0" w:beforeAutospacing="off" w:after="0" w:afterAutospacing="off"/>
+        <w:ind w:left="0"/>
+        <w:jc w:val="both"/>
+        <w:rPr>
+          <w:rFonts w:ascii="Aptos" w:hAnsi="Aptos" w:eastAsia="Aptos" w:cs="Aptos"/>
+          <w:b w:val="0"/>
+          <w:bCs w:val="0"/>
+          <w:i w:val="0"/>
+          <w:iCs w:val="0"/>
+          <w:caps w:val="0"/>
+          <w:smallCaps w:val="0"/>
+          <w:noProof w:val="0"/>
+          <w:color w:val="000000" w:themeColor="text1" w:themeTint="FF" w:themeShade="FF"/>
+          <w:sz w:val="24"/>
+          <w:szCs w:val="24"/>
+          <w:lang w:val="en-US"/>
+        </w:rPr>
+      </w:pPr>
+      <w:r>
+        <w:rPr>
+          <w:rFonts w:ascii="Aptos" w:hAnsi="Aptos" w:eastAsia="Aptos" w:cs="Aptos"/>
+          <w:b w:val="1"/>
+          <w:bCs w:val="1"/>
+          <w:i w:val="0"/>
+          <w:iCs w:val="0"/>
+          <w:caps w:val="0"/>
+          <w:smallCaps w:val="0"/>
+          <w:strike w:val="0"/>
+          <w:dstrike w:val="0"/>
+          <w:noProof w:val="0"/>
+          <w:color w:val="000000" w:themeColor="text1" w:themeTint="FF" w:themeShade="FF"/>
+          <w:sz w:val="22"/>
+          <w:szCs w:val="22"/>
+          <w:u w:val="none"/>
+          <w:lang w:val="en-US"/>
+        </w:rPr>
+        <w:t>Group Calendar</w:t>
+      </w:r>
+      <w:r>
+        <w:rPr>
+          <w:rFonts w:ascii="Aptos" w:hAnsi="Aptos" w:eastAsia="Aptos" w:cs="Aptos"/>
+          <w:b w:val="0"/>
+          <w:bCs w:val="0"/>
+          <w:i w:val="0"/>
+          <w:iCs w:val="0"/>
+          <w:caps w:val="0"/>
+          <w:smallCaps w:val="0"/>
+          <w:strike w:val="0"/>
+          <w:dstrike w:val="0"/>
+          <w:noProof w:val="0"/>
+          <w:color w:val="000000" w:themeColor="text1" w:themeTint="FF" w:themeShade="FF"/>
+          <w:sz w:val="22"/>
+          <w:szCs w:val="22"/>
+          <w:u w:val="none"/>
+          <w:lang w:val="en-US"/>
+        </w:rPr>
+        <w:t xml:space="preserve"> |</w:t>
+      </w:r>
+      <w:r>
+        <w:rPr>
+          <w:rFonts w:ascii="Aptos" w:hAnsi="Aptos" w:eastAsia="Aptos" w:cs="Aptos"/>
+          <w:b w:val="1"/>
+          <w:bCs w:val="1"/>
+          <w:i w:val="0"/>
+          <w:iCs w:val="0"/>
+          <w:caps w:val="0"/>
+          <w:smallCaps w:val="0"/>
+          <w:strike w:val="0"/>
+          <w:dstrike w:val="0"/>
+          <w:noProof w:val="0"/>
+          <w:color w:val="000000" w:themeColor="text1" w:themeTint="FF" w:themeShade="FF"/>
+          <w:sz w:val="22"/>
+          <w:szCs w:val="22"/>
+          <w:u w:val="none"/>
+          <w:lang w:val="en-US"/>
+        </w:rPr>
+        <w:t xml:space="preserve"> </w:t>
+      </w:r>
+      <w:r>
+        <w:rPr>
+          <w:rFonts w:ascii="Aptos" w:hAnsi="Aptos" w:eastAsia="Aptos" w:cs="Aptos"/>
+          <w:b w:val="0"/>
+          <w:bCs w:val="0"/>
+          <w:i w:val="0"/>
+          <w:iCs w:val="0"/>
+          <w:caps w:val="0"/>
+          <w:smallCaps w:val="0"/>
+          <w:strike w:val="0"/>
+          <w:dstrike w:val="0"/>
+          <w:noProof w:val="0"/>
+          <w:color w:val="000000" w:themeColor="text1" w:themeTint="FF" w:themeShade="FF"/>
+          <w:sz w:val="22"/>
+          <w:szCs w:val="22"/>
+          <w:u w:val="none"/>
+          <w:lang w:val="en-US"/>
+        </w:rPr>
+        <w:t xml:space="preserve">GitHub: </w:t>
+      </w:r>
+      <w:hyperlink r:id="R7707c5afcca046f1">
+        <w:r>
+          <w:rPr>
+            <w:rStyle w:val="Hyperlink"/>
+            <w:rFonts w:ascii="Aptos" w:hAnsi="Aptos" w:eastAsia="Aptos" w:cs="Aptos"/>
+            <w:b w:val="0"/>
+            <w:bCs w:val="0"/>
+            <w:i w:val="0"/>
+            <w:iCs w:val="0"/>
+            <w:caps w:val="0"/>
+            <w:smallCaps w:val="0"/>
             <w:strike w:val="0"/>
             <w:dstrike w:val="0"/>
             <w:noProof w:val="0"/>
@@ -1290,17 +1689,40 @@
           <w:bCs w:val="0"/>
           <w:i w:val="0"/>
           <w:iCs w:val="0"/>
-          <w:strike w:val="0"/>
-          <w:dstrike w:val="0"/>
-          <w:noProof w:val="0"/>
-          <w:color w:val="000000" w:themeColor="text1" w:themeTint="FF" w:themeShade="FF"/>
-          <w:sz w:val="22"/>
-          <w:szCs w:val="22"/>
-          <w:u w:val="none"/>
-          <w:lang w:val="en-US"/>
-        </w:rPr>
-        <w:t xml:space="preserve"> | Not deployed</w:t>
-      </w:r>
+          <w:caps w:val="0"/>
+          <w:smallCaps w:val="0"/>
+          <w:strike w:val="0"/>
+          <w:dstrike w:val="0"/>
+          <w:noProof w:val="0"/>
+          <w:color w:val="000000" w:themeColor="text1" w:themeTint="FF" w:themeShade="FF"/>
+          <w:sz w:val="22"/>
+          <w:szCs w:val="22"/>
+          <w:u w:val="none"/>
+          <w:lang w:val="en-US"/>
+        </w:rPr>
+        <w:t xml:space="preserve"> | Site: </w:t>
+      </w:r>
+      <w:hyperlink r:id="R592257464a9748c8">
+        <w:r>
+          <w:rPr>
+            <w:rStyle w:val="Hyperlink"/>
+            <w:rFonts w:ascii="Aptos" w:hAnsi="Aptos" w:eastAsia="Aptos" w:cs="Aptos"/>
+            <w:b w:val="0"/>
+            <w:bCs w:val="0"/>
+            <w:i w:val="0"/>
+            <w:iCs w:val="0"/>
+            <w:caps w:val="0"/>
+            <w:smallCaps w:val="0"/>
+            <w:strike w:val="0"/>
+            <w:dstrike w:val="0"/>
+            <w:noProof w:val="0"/>
+            <w:sz w:val="22"/>
+            <w:szCs w:val="22"/>
+            <w:lang w:val="en-US"/>
+          </w:rPr>
+          <w:t>https://group-calendar-a5hu.onrender.com/</w:t>
+        </w:r>
+      </w:hyperlink>
     </w:p>
     <w:p>
       <w:pPr>
@@ -1309,24 +1731,21 @@
           <w:ilvl w:val="0"/>
           <w:numId w:val="1"/>
         </w:numPr>
-        <w:suppressLineNumbers w:val="0"/>
         <w:bidi w:val="0"/>
-        <w:spacing w:before="200" w:beforeAutospacing="off" w:after="200" w:afterAutospacing="off" w:line="279" w:lineRule="auto"/>
-        <w:ind w:left="720" w:right="0" w:hanging="360"/>
-        <w:jc w:val="left"/>
-        <w:rPr>
-          <w:rFonts w:ascii="Aptos" w:hAnsi="Aptos" w:eastAsia="Aptos" w:cs="Aptos"/>
-          <w:b w:val="0"/>
-          <w:bCs w:val="0"/>
-          <w:i w:val="0"/>
-          <w:iCs w:val="0"/>
-          <w:strike w:val="0"/>
-          <w:dstrike w:val="0"/>
-          <w:noProof w:val="0"/>
-          <w:color w:val="000000" w:themeColor="text1" w:themeTint="FF" w:themeShade="FF"/>
-          <w:sz w:val="22"/>
-          <w:szCs w:val="22"/>
-          <w:u w:val="none"/>
+        <w:spacing w:before="0" w:beforeAutospacing="off" w:after="0" w:afterAutospacing="off"/>
+        <w:jc w:val="both"/>
+        <w:rPr>
+          <w:rFonts w:ascii="Aptos" w:hAnsi="Aptos" w:eastAsia="Aptos" w:cs="Aptos"/>
+          <w:b w:val="0"/>
+          <w:bCs w:val="0"/>
+          <w:i w:val="0"/>
+          <w:iCs w:val="0"/>
+          <w:caps w:val="0"/>
+          <w:smallCaps w:val="0"/>
+          <w:noProof w:val="0"/>
+          <w:color w:val="000000" w:themeColor="text1" w:themeTint="FF" w:themeShade="FF"/>
+          <w:sz w:val="22"/>
+          <w:szCs w:val="22"/>
           <w:lang w:val="en-US"/>
         </w:rPr>
       </w:pPr>
@@ -1337,6 +1756,8 @@
           <w:bCs w:val="1"/>
           <w:i w:val="0"/>
           <w:iCs w:val="0"/>
+          <w:caps w:val="0"/>
+          <w:smallCaps w:val="0"/>
           <w:strike w:val="0"/>
           <w:dstrike w:val="0"/>
           <w:noProof w:val="0"/>
@@ -1355,70 +1776,18 @@
           <w:bCs w:val="0"/>
           <w:i w:val="0"/>
           <w:iCs w:val="0"/>
-          <w:strike w:val="0"/>
-          <w:dstrike w:val="0"/>
-          <w:noProof w:val="0"/>
-          <w:color w:val="000000" w:themeColor="text1" w:themeTint="FF" w:themeShade="FF"/>
-          <w:sz w:val="22"/>
-          <w:szCs w:val="22"/>
-          <w:u w:val="none"/>
-          <w:lang w:val="en-US"/>
-        </w:rPr>
-        <w:t xml:space="preserve"> For event</w:t>
-      </w:r>
-      <w:r>
-        <w:rPr>
-          <w:rFonts w:ascii="Aptos" w:hAnsi="Aptos" w:eastAsia="Aptos" w:cs="Aptos"/>
-          <w:b w:val="0"/>
-          <w:bCs w:val="0"/>
-          <w:i w:val="0"/>
-          <w:iCs w:val="0"/>
-          <w:strike w:val="0"/>
-          <w:dstrike w:val="0"/>
-          <w:noProof w:val="0"/>
-          <w:color w:val="000000" w:themeColor="text1" w:themeTint="FF" w:themeShade="FF"/>
-          <w:sz w:val="22"/>
-          <w:szCs w:val="22"/>
-          <w:u w:val="none"/>
-          <w:lang w:val="en-US"/>
-        </w:rPr>
-        <w:t xml:space="preserve"> management, </w:t>
-      </w:r>
-      <w:r>
-        <w:rPr>
-          <w:rFonts w:ascii="Aptos" w:hAnsi="Aptos" w:eastAsia="Aptos" w:cs="Aptos"/>
-          <w:b w:val="0"/>
-          <w:bCs w:val="0"/>
-          <w:i w:val="0"/>
-          <w:iCs w:val="0"/>
-          <w:strike w:val="0"/>
-          <w:dstrike w:val="0"/>
-          <w:noProof w:val="0"/>
-          <w:color w:val="000000" w:themeColor="text1" w:themeTint="FF" w:themeShade="FF"/>
-          <w:sz w:val="22"/>
-          <w:szCs w:val="22"/>
-          <w:u w:val="none"/>
-          <w:lang w:val="en-US"/>
-        </w:rPr>
-        <w:t>allowing involvement in multiple groups to have one place to view it all</w:t>
-      </w:r>
-      <w:r>
-        <w:rPr>
-          <w:rFonts w:ascii="Aptos" w:hAnsi="Aptos" w:eastAsia="Aptos" w:cs="Aptos"/>
-          <w:b w:val="0"/>
-          <w:bCs w:val="0"/>
-          <w:i w:val="0"/>
-          <w:iCs w:val="0"/>
-          <w:strike w:val="0"/>
-          <w:dstrike w:val="0"/>
-          <w:noProof w:val="0"/>
-          <w:color w:val="000000" w:themeColor="text1" w:themeTint="FF" w:themeShade="FF"/>
-          <w:sz w:val="22"/>
-          <w:szCs w:val="22"/>
-          <w:u w:val="none"/>
-          <w:lang w:val="en-US"/>
-        </w:rPr>
-        <w:t>.</w:t>
+          <w:caps w:val="0"/>
+          <w:smallCaps w:val="0"/>
+          <w:strike w:val="0"/>
+          <w:dstrike w:val="0"/>
+          <w:noProof w:val="0"/>
+          <w:color w:val="000000" w:themeColor="text1" w:themeTint="FF" w:themeShade="FF"/>
+          <w:sz w:val="22"/>
+          <w:szCs w:val="22"/>
+          <w:u w:val="none"/>
+          <w:lang w:val="en-US"/>
+        </w:rPr>
+        <w:t xml:space="preserve"> For event management, allowing involvement in multiple groups to have one place to view it all.</w:t>
       </w:r>
     </w:p>
     <w:p>
@@ -1428,6 +1797,7 @@
           <w:ilvl w:val="0"/>
           <w:numId w:val="1"/>
         </w:numPr>
+        <w:bidi w:val="0"/>
         <w:spacing w:before="200" w:beforeAutospacing="off" w:after="200" w:afterAutospacing="off"/>
         <w:rPr>
           <w:rFonts w:ascii="Aptos" w:hAnsi="Aptos" w:eastAsia="Aptos" w:cs="Aptos"/>
@@ -1435,13 +1805,12 @@
           <w:bCs w:val="0"/>
           <w:i w:val="0"/>
           <w:iCs w:val="0"/>
-          <w:strike w:val="0"/>
-          <w:dstrike w:val="0"/>
-          <w:noProof w:val="0"/>
-          <w:color w:val="000000" w:themeColor="text1" w:themeTint="FF" w:themeShade="FF"/>
-          <w:sz w:val="22"/>
-          <w:szCs w:val="22"/>
-          <w:u w:val="none"/>
+          <w:caps w:val="0"/>
+          <w:smallCaps w:val="0"/>
+          <w:noProof w:val="0"/>
+          <w:color w:val="000000" w:themeColor="text1" w:themeTint="FF" w:themeShade="FF"/>
+          <w:sz w:val="22"/>
+          <w:szCs w:val="22"/>
           <w:lang w:val="en-US"/>
         </w:rPr>
       </w:pPr>
@@ -1452,6 +1821,8 @@
           <w:bCs w:val="1"/>
           <w:i w:val="0"/>
           <w:iCs w:val="0"/>
+          <w:caps w:val="0"/>
+          <w:smallCaps w:val="0"/>
           <w:strike w:val="0"/>
           <w:dstrike w:val="0"/>
           <w:noProof w:val="0"/>
@@ -1470,52 +1841,18 @@
           <w:bCs w:val="0"/>
           <w:i w:val="0"/>
           <w:iCs w:val="0"/>
-          <w:strike w:val="0"/>
-          <w:dstrike w:val="0"/>
-          <w:noProof w:val="0"/>
-          <w:color w:val="000000" w:themeColor="text1" w:themeTint="FF" w:themeShade="FF"/>
-          <w:sz w:val="22"/>
-          <w:szCs w:val="22"/>
-          <w:u w:val="none"/>
-          <w:lang w:val="en-US"/>
-        </w:rPr>
-        <w:t xml:space="preserve"> </w:t>
-      </w:r>
-      <w:r>
-        <w:rPr>
-          <w:rFonts w:ascii="Aptos" w:hAnsi="Aptos" w:eastAsia="Aptos" w:cs="Aptos"/>
-          <w:b w:val="0"/>
-          <w:bCs w:val="0"/>
-          <w:i w:val="0"/>
-          <w:iCs w:val="0"/>
-          <w:strike w:val="0"/>
-          <w:dstrike w:val="0"/>
-          <w:noProof w:val="0"/>
-          <w:color w:val="000000" w:themeColor="text1" w:themeTint="FF" w:themeShade="FF"/>
-          <w:sz w:val="22"/>
-          <w:szCs w:val="22"/>
-          <w:u w:val="none"/>
-          <w:lang w:val="en-US"/>
-        </w:rPr>
-        <w:t>Backend, API, authentication, review and fix</w:t>
-      </w:r>
-      <w:r>
-        <w:rPr>
-          <w:rFonts w:ascii="Aptos" w:hAnsi="Aptos" w:eastAsia="Aptos" w:cs="Aptos"/>
-          <w:b w:val="0"/>
-          <w:bCs w:val="0"/>
-          <w:i w:val="0"/>
-          <w:iCs w:val="0"/>
-          <w:strike w:val="0"/>
-          <w:dstrike w:val="0"/>
-          <w:noProof w:val="0"/>
-          <w:color w:val="000000" w:themeColor="text1" w:themeTint="FF" w:themeShade="FF"/>
-          <w:sz w:val="22"/>
-          <w:szCs w:val="22"/>
-          <w:u w:val="none"/>
-          <w:lang w:val="en-US"/>
-        </w:rPr>
-        <w:t xml:space="preserve"> code</w:t>
+          <w:caps w:val="0"/>
+          <w:smallCaps w:val="0"/>
+          <w:strike w:val="0"/>
+          <w:dstrike w:val="0"/>
+          <w:noProof w:val="0"/>
+          <w:color w:val="000000" w:themeColor="text1" w:themeTint="FF" w:themeShade="FF"/>
+          <w:sz w:val="22"/>
+          <w:szCs w:val="22"/>
+          <w:u w:val="none"/>
+          <w:lang w:val="en-US"/>
+        </w:rPr>
+        <w:t xml:space="preserve"> Project Setup and Deployment, Project Lead, Backend, API, authentication, review and fix code</w:t>
       </w:r>
     </w:p>
     <w:p>
@@ -1525,14 +1862,20 @@
           <w:ilvl w:val="0"/>
           <w:numId w:val="1"/>
         </w:numPr>
-        <w:suppressLineNumbers w:val="0"/>
         <w:bidi w:val="0"/>
         <w:spacing w:before="200" w:beforeAutospacing="off" w:after="200" w:afterAutospacing="off" w:line="279" w:lineRule="auto"/>
-        <w:ind w:left="720" w:right="0" w:hanging="360"/>
+        <w:ind w:right="0"/>
         <w:jc w:val="left"/>
         <w:rPr>
           <w:rFonts w:ascii="Aptos" w:hAnsi="Aptos" w:eastAsia="Aptos" w:cs="Aptos"/>
-          <w:noProof w:val="0"/>
+          <w:b w:val="0"/>
+          <w:bCs w:val="0"/>
+          <w:i w:val="0"/>
+          <w:iCs w:val="0"/>
+          <w:caps w:val="0"/>
+          <w:smallCaps w:val="0"/>
+          <w:noProof w:val="0"/>
+          <w:color w:val="000000" w:themeColor="text1" w:themeTint="FF" w:themeShade="FF"/>
           <w:sz w:val="22"/>
           <w:szCs w:val="22"/>
           <w:lang w:val="en-US"/>
@@ -1545,6 +1888,8 @@
           <w:bCs w:val="1"/>
           <w:i w:val="0"/>
           <w:iCs w:val="0"/>
+          <w:caps w:val="0"/>
+          <w:smallCaps w:val="0"/>
           <w:strike w:val="0"/>
           <w:dstrike w:val="0"/>
           <w:noProof w:val="0"/>
@@ -1563,62 +1908,18 @@
           <w:bCs w:val="0"/>
           <w:i w:val="0"/>
           <w:iCs w:val="0"/>
-          <w:strike w:val="0"/>
-          <w:dstrike w:val="0"/>
-          <w:noProof w:val="0"/>
-          <w:color w:val="000000" w:themeColor="text1" w:themeTint="FF" w:themeShade="FF"/>
-          <w:sz w:val="22"/>
-          <w:szCs w:val="22"/>
-          <w:u w:val="none"/>
-          <w:lang w:val="en-US"/>
-        </w:rPr>
-        <w:t xml:space="preserve"> React.js, CSS, TypeScript, </w:t>
-      </w:r>
-      <w:r>
-        <w:rPr>
-          <w:rFonts w:ascii="Aptos" w:hAnsi="Aptos" w:eastAsia="Aptos" w:cs="Aptos"/>
-          <w:b w:val="0"/>
-          <w:bCs w:val="0"/>
-          <w:i w:val="0"/>
-          <w:iCs w:val="0"/>
-          <w:strike w:val="0"/>
-          <w:dstrike w:val="0"/>
-          <w:noProof w:val="0"/>
-          <w:color w:val="000000" w:themeColor="text1" w:themeTint="FF" w:themeShade="FF"/>
-          <w:sz w:val="22"/>
-          <w:szCs w:val="22"/>
-          <w:u w:val="none"/>
-          <w:lang w:val="en-US"/>
-        </w:rPr>
-        <w:t>Express.js,</w:t>
-      </w:r>
-      <w:r>
-        <w:rPr>
-          <w:rFonts w:ascii="Aptos" w:hAnsi="Aptos" w:eastAsia="Aptos" w:cs="Aptos"/>
-          <w:b w:val="0"/>
-          <w:bCs w:val="0"/>
-          <w:i w:val="0"/>
-          <w:iCs w:val="0"/>
-          <w:strike w:val="0"/>
-          <w:dstrike w:val="0"/>
-          <w:noProof w:val="0"/>
-          <w:color w:val="000000" w:themeColor="text1" w:themeTint="FF" w:themeShade="FF"/>
-          <w:sz w:val="22"/>
-          <w:szCs w:val="22"/>
-          <w:u w:val="none"/>
-          <w:lang w:val="en-US"/>
-        </w:rPr>
-        <w:t xml:space="preserve"> PostgreSQL, </w:t>
-      </w:r>
-      <w:r>
-        <w:rPr>
-          <w:rFonts w:ascii="Aptos" w:hAnsi="Aptos" w:eastAsia="Aptos" w:cs="Aptos"/>
-          <w:noProof w:val="0"/>
-          <w:sz w:val="22"/>
-          <w:szCs w:val="22"/>
-          <w:lang w:val="en-US"/>
-        </w:rPr>
-        <w:t>Visual Studio Code</w:t>
+          <w:caps w:val="0"/>
+          <w:smallCaps w:val="0"/>
+          <w:strike w:val="0"/>
+          <w:dstrike w:val="0"/>
+          <w:noProof w:val="0"/>
+          <w:color w:val="000000" w:themeColor="text1" w:themeTint="FF" w:themeShade="FF"/>
+          <w:sz w:val="22"/>
+          <w:szCs w:val="22"/>
+          <w:u w:val="none"/>
+          <w:lang w:val="en-US"/>
+        </w:rPr>
+        <w:t xml:space="preserve"> React.js, CSS, TypeScript, Express.js, PostgreSQL, Visual Studio Code</w:t>
       </w:r>
     </w:p>
     <w:p>
@@ -3084,7 +3385,7 @@
         <w:t>Online</w:t>
       </w:r>
     </w:p>
-    <w:p>
+    <w:p xmlns:wp14="http://schemas.microsoft.com/office/word/2010/wordml" wp14:paraId="2C078E63" wp14:textId="546C42B5">
       <w:pPr>
         <w:pStyle w:val="Normal"/>
         <w:spacing w:before="0" w:beforeAutospacing="off" w:after="0" w:afterAutospacing="off"/>
@@ -3235,31 +3536,6 @@
         <w:t xml:space="preserve"> programming.</w:t>
       </w:r>
     </w:p>
-    <w:p xmlns:wp14="http://schemas.microsoft.com/office/word/2010/wordml" wp14:paraId="067E3309" wp14:textId="60E210A2">
-      <w:pPr>
-        <w:pStyle w:val="Normal"/>
-        <w:spacing w:before="0" w:beforeAutospacing="off" w:after="0" w:afterAutospacing="off"/>
-        <w:rPr>
-          <w:rFonts w:ascii="Aptos" w:hAnsi="Aptos" w:eastAsia="Aptos" w:cs="Aptos"/>
-          <w:b w:val="0"/>
-          <w:bCs w:val="0"/>
-          <w:i w:val="1"/>
-          <w:iCs w:val="1"/>
-          <w:strike w:val="0"/>
-          <w:dstrike w:val="0"/>
-          <w:noProof w:val="0"/>
-          <w:color w:val="000000" w:themeColor="text1" w:themeTint="FF" w:themeShade="FF"/>
-          <w:sz w:val="22"/>
-          <w:szCs w:val="22"/>
-          <w:u w:val="none"/>
-          <w:lang w:val="en-US"/>
-        </w:rPr>
-      </w:pPr>
-    </w:p>
-    <w:p xmlns:wp14="http://schemas.microsoft.com/office/word/2010/wordml" wp14:paraId="5A0BB66F" wp14:textId="4E3F77C8"/>
-    <w:p xmlns:wp14="http://schemas.microsoft.com/office/word/2010/wordml" wp14:paraId="71E17BCC" wp14:textId="44AF44DA"/>
-    <w:p xmlns:wp14="http://schemas.microsoft.com/office/word/2010/wordml" wp14:paraId="135B332F" wp14:textId="27FA3DBE"/>
-    <w:p xmlns:wp14="http://schemas.microsoft.com/office/word/2010/wordml" wp14:paraId="2C078E63" wp14:textId="75CE9992"/>
     <w:sectPr>
       <w:pgSz w:w="12240" w:h="15840" w:orient="portrait"/>
       <w:pgMar w:top="1440" w:right="1440" w:bottom="1440" w:left="1440" w:header="720" w:footer="720" w:gutter="0"/>
@@ -3319,6 +3595,118 @@
 
 <file path=word/numbering.xml><?xml version="1.0" encoding="utf-8"?>
 <w:numbering xmlns:w="http://schemas.openxmlformats.org/wordprocessingml/2006/main">
+  <w:abstractNum xmlns:w="http://schemas.openxmlformats.org/wordprocessingml/2006/main" w:abstractNumId="4">
+    <w:nsid w:val="1a365426"/>
+    <w:multiLevelType xmlns:w="http://schemas.openxmlformats.org/wordprocessingml/2006/main" w:val="hybridMultilevel"/>
+    <w:lvl xmlns:w="http://schemas.openxmlformats.org/wordprocessingml/2006/main" w:ilvl="0">
+      <w:start w:val="1"/>
+      <w:numFmt w:val="bullet"/>
+      <w:lvlText w:val=""/>
+      <w:lvlJc w:val="left"/>
+      <w:pPr>
+        <w:ind w:left="720" w:hanging="360"/>
+      </w:pPr>
+      <w:rPr>
+        <w:rFonts w:hint="default" w:ascii="Symbol" w:hAnsi="Symbol"/>
+      </w:rPr>
+    </w:lvl>
+    <w:lvl xmlns:w="http://schemas.openxmlformats.org/wordprocessingml/2006/main" w:ilvl="1">
+      <w:start w:val="1"/>
+      <w:numFmt w:val="bullet"/>
+      <w:lvlText w:val="o"/>
+      <w:lvlJc w:val="left"/>
+      <w:pPr>
+        <w:ind w:left="1440" w:hanging="360"/>
+      </w:pPr>
+      <w:rPr>
+        <w:rFonts w:hint="default" w:ascii="Courier New" w:hAnsi="Courier New"/>
+      </w:rPr>
+    </w:lvl>
+    <w:lvl xmlns:w="http://schemas.openxmlformats.org/wordprocessingml/2006/main" w:ilvl="2">
+      <w:start w:val="1"/>
+      <w:numFmt w:val="bullet"/>
+      <w:lvlText w:val=""/>
+      <w:lvlJc w:val="left"/>
+      <w:pPr>
+        <w:ind w:left="2160" w:hanging="360"/>
+      </w:pPr>
+      <w:rPr>
+        <w:rFonts w:hint="default" w:ascii="Wingdings" w:hAnsi="Wingdings"/>
+      </w:rPr>
+    </w:lvl>
+    <w:lvl xmlns:w="http://schemas.openxmlformats.org/wordprocessingml/2006/main" w:ilvl="3">
+      <w:start w:val="1"/>
+      <w:numFmt w:val="bullet"/>
+      <w:lvlText w:val=""/>
+      <w:lvlJc w:val="left"/>
+      <w:pPr>
+        <w:ind w:left="2880" w:hanging="360"/>
+      </w:pPr>
+      <w:rPr>
+        <w:rFonts w:hint="default" w:ascii="Symbol" w:hAnsi="Symbol"/>
+      </w:rPr>
+    </w:lvl>
+    <w:lvl xmlns:w="http://schemas.openxmlformats.org/wordprocessingml/2006/main" w:ilvl="4">
+      <w:start w:val="1"/>
+      <w:numFmt w:val="bullet"/>
+      <w:lvlText w:val="o"/>
+      <w:lvlJc w:val="left"/>
+      <w:pPr>
+        <w:ind w:left="3600" w:hanging="360"/>
+      </w:pPr>
+      <w:rPr>
+        <w:rFonts w:hint="default" w:ascii="Courier New" w:hAnsi="Courier New"/>
+      </w:rPr>
+    </w:lvl>
+    <w:lvl xmlns:w="http://schemas.openxmlformats.org/wordprocessingml/2006/main" w:ilvl="5">
+      <w:start w:val="1"/>
+      <w:numFmt w:val="bullet"/>
+      <w:lvlText w:val=""/>
+      <w:lvlJc w:val="left"/>
+      <w:pPr>
+        <w:ind w:left="4320" w:hanging="360"/>
+      </w:pPr>
+      <w:rPr>
+        <w:rFonts w:hint="default" w:ascii="Wingdings" w:hAnsi="Wingdings"/>
+      </w:rPr>
+    </w:lvl>
+    <w:lvl xmlns:w="http://schemas.openxmlformats.org/wordprocessingml/2006/main" w:ilvl="6">
+      <w:start w:val="1"/>
+      <w:numFmt w:val="bullet"/>
+      <w:lvlText w:val=""/>
+      <w:lvlJc w:val="left"/>
+      <w:pPr>
+        <w:ind w:left="5040" w:hanging="360"/>
+      </w:pPr>
+      <w:rPr>
+        <w:rFonts w:hint="default" w:ascii="Symbol" w:hAnsi="Symbol"/>
+      </w:rPr>
+    </w:lvl>
+    <w:lvl xmlns:w="http://schemas.openxmlformats.org/wordprocessingml/2006/main" w:ilvl="7">
+      <w:start w:val="1"/>
+      <w:numFmt w:val="bullet"/>
+      <w:lvlText w:val="o"/>
+      <w:lvlJc w:val="left"/>
+      <w:pPr>
+        <w:ind w:left="5760" w:hanging="360"/>
+      </w:pPr>
+      <w:rPr>
+        <w:rFonts w:hint="default" w:ascii="Courier New" w:hAnsi="Courier New"/>
+      </w:rPr>
+    </w:lvl>
+    <w:lvl xmlns:w="http://schemas.openxmlformats.org/wordprocessingml/2006/main" w:ilvl="8">
+      <w:start w:val="1"/>
+      <w:numFmt w:val="bullet"/>
+      <w:lvlText w:val=""/>
+      <w:lvlJc w:val="left"/>
+      <w:pPr>
+        <w:ind w:left="6480" w:hanging="360"/>
+      </w:pPr>
+      <w:rPr>
+        <w:rFonts w:hint="default" w:ascii="Wingdings" w:hAnsi="Wingdings"/>
+      </w:rPr>
+    </w:lvl>
+  </w:abstractNum>
   <w:abstractNum xmlns:w="http://schemas.openxmlformats.org/wordprocessingml/2006/main" w:abstractNumId="3">
     <w:nsid w:val="5431045"/>
     <w:multiLevelType xmlns:w="http://schemas.openxmlformats.org/wordprocessingml/2006/main" w:val="hybridMultilevel"/>
@@ -3655,6 +4043,9 @@
       </w:rPr>
     </w:lvl>
   </w:abstractNum>
+  <w:num w:numId="4">
+    <w:abstractNumId w:val="4"/>
+  </w:num>
   <w:num w:numId="3">
     <w:abstractNumId w:val="3"/>
   </w:num>

</xml_diff>